<commit_message>
Removed dbo:Name and cgo:Name equivalence
</commit_message>
<xml_diff>
--- a/Computer Games Ontology Documentation.docx
+++ b/Computer Games Ontology Documentation.docx
@@ -1014,12 +1014,12 @@
           <wp:inline distB="114300" distT="114300" distL="114300" distR="114300">
             <wp:extent cx="5734050" cy="3238500"/>
             <wp:effectExtent b="0" l="0" r="0" t="0"/>
-            <wp:docPr id="1" name="image2.png"/>
+            <wp:docPr id="1" name="image3.png"/>
             <a:graphic>
               <a:graphicData uri="http://schemas.openxmlformats.org/drawingml/2006/picture">
                 <pic:pic>
                   <pic:nvPicPr>
-                    <pic:cNvPr id="0" name="image2.png"/>
+                    <pic:cNvPr id="0" name="image3.png"/>
                     <pic:cNvPicPr preferRelativeResize="0"/>
                   </pic:nvPicPr>
                   <pic:blipFill>
@@ -3076,12 +3076,27 @@
       </w:pPr>
       <w:r>
         <w:rPr>
+          <w:rtl w:val="0"/>
+        </w:rPr>
+      </w:r>
+    </w:p>
+    <w:p>
+      <w:pPr>
+        <w:widowControl w:val="0"/>
+        <w:spacing w:line="360" w:lineRule="auto"/>
+        <w:rPr>
+          <w:sz w:val="24"/>
+          <w:szCs w:val="24"/>
+        </w:rPr>
+      </w:pPr>
+      <w:r>
+        <w:rPr>
           <w:sz w:val="24"/>
           <w:szCs w:val="24"/>
         </w:rPr>
         <w:drawing>
           <wp:inline distB="114300" distT="114300" distL="114300" distR="114300">
-            <wp:extent cx="5672138" cy="4697670"/>
+            <wp:extent cx="5734050" cy="3975100"/>
             <wp:effectExtent b="0" l="0" r="0" t="0"/>
             <wp:docPr id="2" name="image1.png"/>
             <a:graphic>
@@ -3093,7 +3108,7 @@
                   </pic:nvPicPr>
                   <pic:blipFill>
                     <a:blip r:embed="rId26"/>
-                    <a:srcRect b="0" l="25747" r="21096" t="0"/>
+                    <a:srcRect b="0" l="0" r="0" t="0"/>
                     <a:stretch>
                       <a:fillRect/>
                     </a:stretch>
@@ -3101,7 +3116,7 @@
                   <pic:spPr>
                     <a:xfrm>
                       <a:off x="0" y="0"/>
-                      <a:ext cx="5672138" cy="4697670"/>
+                      <a:ext cx="5734050" cy="3975100"/>
                     </a:xfrm>
                     <a:prstGeom prst="rect"/>
                     <a:ln/>
@@ -3128,6 +3143,9 @@
         </w:rPr>
       </w:pPr>
       <w:r>
+        <w:br w:type="page"/>
+      </w:r>
+      <w:r>
         <w:rPr>
           <w:rtl w:val="0"/>
         </w:rPr>
@@ -3143,24 +3161,6 @@
         </w:rPr>
       </w:pPr>
       <w:r>
-        <w:br w:type="page"/>
-      </w:r>
-      <w:r>
-        <w:rPr>
-          <w:rtl w:val="0"/>
-        </w:rPr>
-      </w:r>
-    </w:p>
-    <w:p>
-      <w:pPr>
-        <w:widowControl w:val="0"/>
-        <w:spacing w:line="360" w:lineRule="auto"/>
-        <w:rPr>
-          <w:sz w:val="24"/>
-          <w:szCs w:val="24"/>
-        </w:rPr>
-      </w:pPr>
-      <w:r>
         <w:rPr>
           <w:sz w:val="24"/>
           <w:szCs w:val="24"/>
@@ -3171,29 +3171,70 @@
     </w:p>
     <w:p>
       <w:pPr>
-        <w:widowControl w:val="0"/>
-        <w:spacing w:line="360" w:lineRule="auto"/>
-        <w:jc w:val="center"/>
-        <w:rPr>
-          <w:sz w:val="24"/>
-          <w:szCs w:val="24"/>
-        </w:rPr>
-      </w:pPr>
-      <w:r>
-        <w:rPr>
+        <w:keepNext w:val="0"/>
+        <w:keepLines w:val="0"/>
+        <w:widowControl w:val="0"/>
+        <w:pBdr>
+          <w:top w:space="0" w:sz="0" w:val="nil"/>
+          <w:left w:space="0" w:sz="0" w:val="nil"/>
+          <w:bottom w:space="0" w:sz="0" w:val="nil"/>
+          <w:right w:space="0" w:sz="0" w:val="nil"/>
+          <w:between w:space="0" w:sz="0" w:val="nil"/>
+        </w:pBdr>
+        <w:shd w:fill="auto" w:val="clear"/>
+        <w:spacing w:after="0" w:before="0" w:line="360" w:lineRule="auto"/>
+        <w:ind w:left="0" w:right="0" w:firstLine="0"/>
+        <w:jc w:val="left"/>
+        <w:rPr>
+          <w:b w:val="1"/>
+          <w:sz w:val="24"/>
+          <w:szCs w:val="24"/>
+        </w:rPr>
+      </w:pPr>
+      <w:r>
+        <w:rPr>
+          <w:rtl w:val="0"/>
+        </w:rPr>
+      </w:r>
+    </w:p>
+    <w:p>
+      <w:pPr>
+        <w:keepNext w:val="0"/>
+        <w:keepLines w:val="0"/>
+        <w:widowControl w:val="0"/>
+        <w:pBdr>
+          <w:top w:space="0" w:sz="0" w:val="nil"/>
+          <w:left w:space="0" w:sz="0" w:val="nil"/>
+          <w:bottom w:space="0" w:sz="0" w:val="nil"/>
+          <w:right w:space="0" w:sz="0" w:val="nil"/>
+          <w:between w:space="0" w:sz="0" w:val="nil"/>
+        </w:pBdr>
+        <w:shd w:fill="auto" w:val="clear"/>
+        <w:spacing w:after="0" w:before="0" w:line="360" w:lineRule="auto"/>
+        <w:ind w:left="0" w:right="0" w:firstLine="0"/>
+        <w:jc w:val="left"/>
+        <w:rPr>
+          <w:b w:val="1"/>
+          <w:sz w:val="24"/>
+          <w:szCs w:val="24"/>
+        </w:rPr>
+      </w:pPr>
+      <w:r>
+        <w:rPr>
+          <w:b w:val="1"/>
           <w:sz w:val="24"/>
           <w:szCs w:val="24"/>
         </w:rPr>
         <w:drawing>
           <wp:inline distB="114300" distT="114300" distL="114300" distR="114300">
-            <wp:extent cx="5734050" cy="6807200"/>
+            <wp:extent cx="5734050" cy="7099300"/>
             <wp:effectExtent b="0" l="0" r="0" t="0"/>
-            <wp:docPr id="3" name="image3.png"/>
+            <wp:docPr id="3" name="image2.png"/>
             <a:graphic>
               <a:graphicData uri="http://schemas.openxmlformats.org/drawingml/2006/picture">
                 <pic:pic>
                   <pic:nvPicPr>
-                    <pic:cNvPr id="0" name="image3.png"/>
+                    <pic:cNvPr id="0" name="image2.png"/>
                     <pic:cNvPicPr preferRelativeResize="0"/>
                   </pic:nvPicPr>
                   <pic:blipFill>
@@ -3206,7 +3247,7 @@
                   <pic:spPr>
                     <a:xfrm>
                       <a:off x="0" y="0"/>
-                      <a:ext cx="5734050" cy="6807200"/>
+                      <a:ext cx="5734050" cy="7099300"/>
                     </a:xfrm>
                     <a:prstGeom prst="rect"/>
                     <a:ln/>
@@ -3217,62 +3258,6 @@
           </wp:inline>
         </w:drawing>
       </w:r>
-      <w:r>
-        <w:rPr>
-          <w:rtl w:val="0"/>
-        </w:rPr>
-      </w:r>
-    </w:p>
-    <w:p>
-      <w:pPr>
-        <w:keepNext w:val="0"/>
-        <w:keepLines w:val="0"/>
-        <w:widowControl w:val="0"/>
-        <w:pBdr>
-          <w:top w:space="0" w:sz="0" w:val="nil"/>
-          <w:left w:space="0" w:sz="0" w:val="nil"/>
-          <w:bottom w:space="0" w:sz="0" w:val="nil"/>
-          <w:right w:space="0" w:sz="0" w:val="nil"/>
-          <w:between w:space="0" w:sz="0" w:val="nil"/>
-        </w:pBdr>
-        <w:shd w:fill="auto" w:val="clear"/>
-        <w:spacing w:after="0" w:before="0" w:line="360" w:lineRule="auto"/>
-        <w:ind w:left="0" w:right="0" w:firstLine="0"/>
-        <w:jc w:val="left"/>
-        <w:rPr>
-          <w:b w:val="1"/>
-          <w:sz w:val="24"/>
-          <w:szCs w:val="24"/>
-        </w:rPr>
-      </w:pPr>
-      <w:r>
-        <w:rPr>
-          <w:rtl w:val="0"/>
-        </w:rPr>
-      </w:r>
-    </w:p>
-    <w:p>
-      <w:pPr>
-        <w:keepNext w:val="0"/>
-        <w:keepLines w:val="0"/>
-        <w:widowControl w:val="0"/>
-        <w:pBdr>
-          <w:top w:space="0" w:sz="0" w:val="nil"/>
-          <w:left w:space="0" w:sz="0" w:val="nil"/>
-          <w:bottom w:space="0" w:sz="0" w:val="nil"/>
-          <w:right w:space="0" w:sz="0" w:val="nil"/>
-          <w:between w:space="0" w:sz="0" w:val="nil"/>
-        </w:pBdr>
-        <w:shd w:fill="auto" w:val="clear"/>
-        <w:spacing w:after="0" w:before="0" w:line="360" w:lineRule="auto"/>
-        <w:ind w:left="0" w:right="0" w:firstLine="0"/>
-        <w:jc w:val="left"/>
-        <w:rPr>
-          <w:b w:val="1"/>
-          <w:sz w:val="24"/>
-          <w:szCs w:val="24"/>
-        </w:rPr>
-      </w:pPr>
       <w:r>
         <w:br w:type="page"/>
       </w:r>
@@ -3603,7 +3588,7 @@
                 <w:szCs w:val="24"/>
                 <w:rtl w:val="0"/>
               </w:rPr>
-              <w:t xml:space="preserve">1034</w:t>
+              <w:t xml:space="preserve">1032</w:t>
             </w:r>
           </w:p>
         </w:tc>
@@ -3731,7 +3716,7 @@
                 <w:szCs w:val="24"/>
                 <w:rtl w:val="0"/>
               </w:rPr>
-              <w:t xml:space="preserve">437</w:t>
+              <w:t xml:space="preserve">436</w:t>
             </w:r>
           </w:p>
         </w:tc>
@@ -3859,7 +3844,7 @@
                 <w:szCs w:val="24"/>
                 <w:rtl w:val="0"/>
               </w:rPr>
-              <w:t xml:space="preserve">212</w:t>
+              <w:t xml:space="preserve">211</w:t>
             </w:r>
           </w:p>
         </w:tc>
@@ -3987,7 +3972,7 @@
                 <w:szCs w:val="24"/>
                 <w:rtl w:val="0"/>
               </w:rPr>
-              <w:t xml:space="preserve">99</w:t>
+              <w:t xml:space="preserve">98</w:t>
             </w:r>
           </w:p>
         </w:tc>
@@ -4997,6 +4982,25 @@
         <w:t xml:space="preserve">There were various ways to represent names in the ontology. All in all they play a key role in finding the thing a gamer is looking for. The final solution was to define a class Name which can be related to an object property isNameOf (or hasName inversely) to anything (owl:Thing). An instance of Name is suppose to have a rdfs:label with the appropriate name. This way the Instances all nicely displaying in Protégé and it is easier to not make the mistake of duplicating something (because if it exists the Name instance already exists). </w:t>
         <w:br w:type="textWrapping"/>
         <w:t xml:space="preserve">Although the justifications persuades the author and their overly ordering obsession (OCD), they have doubts if it is truly the best solution. </w:t>
+      </w:r>
+    </w:p>
+    <w:p>
+      <w:pPr>
+        <w:widowControl w:val="0"/>
+        <w:spacing w:after="0" w:before="0" w:line="360" w:lineRule="auto"/>
+        <w:ind w:left="720" w:firstLine="0"/>
+        <w:rPr>
+          <w:sz w:val="24"/>
+          <w:szCs w:val="24"/>
+        </w:rPr>
+      </w:pPr>
+      <w:r>
+        <w:rPr>
+          <w:sz w:val="24"/>
+          <w:szCs w:val="24"/>
+          <w:rtl w:val="0"/>
+        </w:rPr>
+        <w:t xml:space="preserve">Note that cgo:Name is not an equivalent for dbo:Name, because it is a name of any entity - not necessarily a name (first name and last name) of a human. </w:t>
       </w:r>
     </w:p>
     <w:p>

</xml_diff>